<commit_message>
Update Iteration Assessment status
</commit_message>
<xml_diff>
--- a/Documentation/ITC309 Software Development Project 2/Iterations/Iteration 2/Iteration 2 Assessment 8.1.docx
+++ b/Documentation/ITC309 Software Development Project 2/Iterations/Iteration 2/Iteration 2 Assessment 8.1.docx
@@ -24,27 +24,17 @@
         <w:pStyle w:val="Heading2"/>
         <w:jc w:val="center"/>
       </w:pPr>
-      <w:r>
-        <w:fldChar w:fldCharType="begin"/>
-      </w:r>
-      <w:r>
-        <w:instrText xml:space="preserve"> TITLE  \* MERGEFORMAT </w:instrText>
-      </w:r>
-      <w:r>
-        <w:fldChar w:fldCharType="separate"/>
-      </w:r>
-      <w:r>
-        <w:t xml:space="preserve">Iteration </w:t>
-      </w:r>
-      <w:r>
-        <w:t>2</w:t>
-      </w:r>
-      <w:r>
-        <w:t xml:space="preserve"> </w:t>
-      </w:r>
-      <w:r>
-        <w:fldChar w:fldCharType="end"/>
-      </w:r>
+      <w:fldSimple w:instr=" TITLE  \* MERGEFORMAT ">
+        <w:r>
+          <w:t xml:space="preserve">Iteration </w:t>
+        </w:r>
+        <w:r>
+          <w:t>2</w:t>
+        </w:r>
+        <w:r>
+          <w:t xml:space="preserve"> </w:t>
+        </w:r>
+      </w:fldSimple>
       <w:r>
         <w:t xml:space="preserve">Assessment </w:t>
       </w:r>
@@ -1561,7 +1551,7 @@
         </w:trPr>
         <w:tc>
           <w:tcPr>
-            <w:tcW w:w="1149" w:type="dxa"/>
+            <w:tcW w:w="1012" w:type="dxa"/>
             <w:shd w:val="clear" w:color="auto" w:fill="8EAADB" w:themeFill="accent1" w:themeFillTint="99"/>
           </w:tcPr>
           <w:p>
@@ -1624,7 +1614,7 @@
         </w:tc>
         <w:tc>
           <w:tcPr>
-            <w:tcW w:w="818" w:type="dxa"/>
+            <w:tcW w:w="730" w:type="dxa"/>
             <w:shd w:val="clear" w:color="auto" w:fill="8EAADB" w:themeFill="accent1" w:themeFillTint="99"/>
             <w:noWrap/>
           </w:tcPr>
@@ -1652,7 +1642,7 @@
         </w:tc>
         <w:tc>
           <w:tcPr>
-            <w:tcW w:w="927" w:type="dxa"/>
+            <w:tcW w:w="823" w:type="dxa"/>
             <w:shd w:val="clear" w:color="auto" w:fill="8EAADB" w:themeFill="accent1" w:themeFillTint="99"/>
           </w:tcPr>
           <w:p>
@@ -1697,7 +1687,7 @@
         </w:tc>
         <w:tc>
           <w:tcPr>
-            <w:tcW w:w="1086" w:type="dxa"/>
+            <w:tcW w:w="958" w:type="dxa"/>
             <w:shd w:val="clear" w:color="auto" w:fill="8EAADB" w:themeFill="accent1" w:themeFillTint="99"/>
           </w:tcPr>
           <w:p>
@@ -1724,7 +1714,7 @@
         </w:tc>
         <w:tc>
           <w:tcPr>
-            <w:tcW w:w="1034" w:type="dxa"/>
+            <w:tcW w:w="914" w:type="dxa"/>
             <w:shd w:val="clear" w:color="auto" w:fill="8EAADB" w:themeFill="accent1" w:themeFillTint="99"/>
           </w:tcPr>
           <w:p>
@@ -1769,7 +1759,7 @@
         </w:tc>
         <w:tc>
           <w:tcPr>
-            <w:tcW w:w="919" w:type="dxa"/>
+            <w:tcW w:w="816" w:type="dxa"/>
             <w:shd w:val="clear" w:color="auto" w:fill="8EAADB" w:themeFill="accent1" w:themeFillTint="99"/>
           </w:tcPr>
           <w:p>
@@ -1891,14 +1881,15 @@
         </w:trPr>
         <w:tc>
           <w:tcPr>
-            <w:tcW w:w="1149" w:type="dxa"/>
-            <w:shd w:val="clear" w:color="auto" w:fill="auto"/>
-            <w:noWrap/>
-          </w:tcPr>
-          <w:p>
-            <w:pPr>
-              <w:jc w:val="center"/>
-            </w:pPr>
+            <w:tcW w:w="1012" w:type="dxa"/>
+            <w:shd w:val="clear" w:color="auto" w:fill="auto"/>
+            <w:noWrap/>
+          </w:tcPr>
+          <w:p>
+            <w:pPr>
+              <w:jc w:val="center"/>
+            </w:pPr>
+            <w:bookmarkStart w:id="1" w:name="_GoBack" w:colFirst="3" w:colLast="3"/>
             <w:r>
               <w:t xml:space="preserve">Establish Iteration Plan </w:t>
             </w:r>
@@ -1906,7 +1897,7 @@
         </w:tc>
         <w:tc>
           <w:tcPr>
-            <w:tcW w:w="818" w:type="dxa"/>
+            <w:tcW w:w="730" w:type="dxa"/>
             <w:shd w:val="clear" w:color="auto" w:fill="auto"/>
             <w:noWrap/>
             <w:vAlign w:val="bottom"/>
@@ -1933,7 +1924,7 @@
         </w:tc>
         <w:tc>
           <w:tcPr>
-            <w:tcW w:w="927" w:type="dxa"/>
+            <w:tcW w:w="823" w:type="dxa"/>
             <w:shd w:val="clear" w:color="auto" w:fill="auto"/>
             <w:noWrap/>
             <w:vAlign w:val="bottom"/>
@@ -1960,10 +1951,9 @@
         </w:tc>
         <w:tc>
           <w:tcPr>
-            <w:tcW w:w="1086" w:type="dxa"/>
-            <w:shd w:val="clear" w:color="auto" w:fill="auto"/>
-            <w:noWrap/>
-            <w:vAlign w:val="bottom"/>
+            <w:tcW w:w="958" w:type="dxa"/>
+            <w:shd w:val="clear" w:color="auto" w:fill="auto"/>
+            <w:noWrap/>
           </w:tcPr>
           <w:p>
             <w:pPr>
@@ -1987,26 +1977,26 @@
         </w:tc>
         <w:tc>
           <w:tcPr>
-            <w:tcW w:w="1034" w:type="dxa"/>
-            <w:shd w:val="clear" w:color="auto" w:fill="auto"/>
-            <w:noWrap/>
-            <w:vAlign w:val="bottom"/>
-          </w:tcPr>
-          <w:p>
-            <w:pPr>
-              <w:spacing w:line="240" w:lineRule="auto"/>
-              <w:jc w:val="center"/>
-              <w:rPr>
-                <w:rFonts w:cs="Arial"/>
-                <w:color w:val="000000" w:themeColor="text1"/>
-                <w:lang w:eastAsia="ja-JP"/>
-              </w:rPr>
-            </w:pPr>
-          </w:p>
-        </w:tc>
-        <w:tc>
-          <w:tcPr>
-            <w:tcW w:w="919" w:type="dxa"/>
+            <w:tcW w:w="914" w:type="dxa"/>
+            <w:shd w:val="clear" w:color="auto" w:fill="auto"/>
+            <w:noWrap/>
+            <w:vAlign w:val="bottom"/>
+          </w:tcPr>
+          <w:p>
+            <w:pPr>
+              <w:spacing w:line="240" w:lineRule="auto"/>
+              <w:jc w:val="center"/>
+              <w:rPr>
+                <w:rFonts w:cs="Arial"/>
+                <w:color w:val="000000" w:themeColor="text1"/>
+                <w:lang w:eastAsia="ja-JP"/>
+              </w:rPr>
+            </w:pPr>
+          </w:p>
+        </w:tc>
+        <w:tc>
+          <w:tcPr>
+            <w:tcW w:w="816" w:type="dxa"/>
             <w:shd w:val="clear" w:color="auto" w:fill="auto"/>
             <w:noWrap/>
             <w:vAlign w:val="bottom"/>
@@ -2111,7 +2101,7 @@
         </w:trPr>
         <w:tc>
           <w:tcPr>
-            <w:tcW w:w="1149" w:type="dxa"/>
+            <w:tcW w:w="1012" w:type="dxa"/>
             <w:shd w:val="clear" w:color="auto" w:fill="auto"/>
             <w:noWrap/>
           </w:tcPr>
@@ -2139,7 +2129,7 @@
         </w:tc>
         <w:tc>
           <w:tcPr>
-            <w:tcW w:w="818" w:type="dxa"/>
+            <w:tcW w:w="730" w:type="dxa"/>
             <w:shd w:val="clear" w:color="auto" w:fill="auto"/>
             <w:noWrap/>
             <w:vAlign w:val="bottom"/>
@@ -2167,7 +2157,7 @@
         </w:tc>
         <w:tc>
           <w:tcPr>
-            <w:tcW w:w="927" w:type="dxa"/>
+            <w:tcW w:w="823" w:type="dxa"/>
             <w:shd w:val="clear" w:color="auto" w:fill="auto"/>
             <w:noWrap/>
             <w:vAlign w:val="bottom"/>
@@ -2194,10 +2184,9 @@
         </w:tc>
         <w:tc>
           <w:tcPr>
-            <w:tcW w:w="1086" w:type="dxa"/>
-            <w:shd w:val="clear" w:color="auto" w:fill="auto"/>
-            <w:noWrap/>
-            <w:vAlign w:val="bottom"/>
+            <w:tcW w:w="958" w:type="dxa"/>
+            <w:shd w:val="clear" w:color="auto" w:fill="auto"/>
+            <w:noWrap/>
           </w:tcPr>
           <w:p>
             <w:pPr>
@@ -2221,26 +2210,26 @@
         </w:tc>
         <w:tc>
           <w:tcPr>
-            <w:tcW w:w="1034" w:type="dxa"/>
-            <w:shd w:val="clear" w:color="auto" w:fill="auto"/>
-            <w:noWrap/>
-            <w:vAlign w:val="bottom"/>
-          </w:tcPr>
-          <w:p>
-            <w:pPr>
-              <w:spacing w:line="240" w:lineRule="auto"/>
-              <w:jc w:val="center"/>
-              <w:rPr>
-                <w:rFonts w:cs="Arial"/>
-                <w:color w:val="000000" w:themeColor="text1"/>
-                <w:lang w:eastAsia="ja-JP"/>
-              </w:rPr>
-            </w:pPr>
-          </w:p>
-        </w:tc>
-        <w:tc>
-          <w:tcPr>
-            <w:tcW w:w="919" w:type="dxa"/>
+            <w:tcW w:w="914" w:type="dxa"/>
+            <w:shd w:val="clear" w:color="auto" w:fill="auto"/>
+            <w:noWrap/>
+            <w:vAlign w:val="bottom"/>
+          </w:tcPr>
+          <w:p>
+            <w:pPr>
+              <w:spacing w:line="240" w:lineRule="auto"/>
+              <w:jc w:val="center"/>
+              <w:rPr>
+                <w:rFonts w:cs="Arial"/>
+                <w:color w:val="000000" w:themeColor="text1"/>
+                <w:lang w:eastAsia="ja-JP"/>
+              </w:rPr>
+            </w:pPr>
+          </w:p>
+        </w:tc>
+        <w:tc>
+          <w:tcPr>
+            <w:tcW w:w="816" w:type="dxa"/>
             <w:shd w:val="clear" w:color="auto" w:fill="auto"/>
             <w:noWrap/>
             <w:vAlign w:val="bottom"/>
@@ -2274,23 +2263,13 @@
                 <w:lang w:eastAsia="ja-JP"/>
               </w:rPr>
             </w:pPr>
-            <w:proofErr w:type="spellStart"/>
-            <w:r>
-              <w:rPr>
-                <w:rFonts w:cs="Arial"/>
-                <w:color w:val="000000" w:themeColor="text1"/>
-                <w:lang w:eastAsia="ja-JP"/>
-              </w:rPr>
-              <w:t>Hieu</w:t>
-            </w:r>
-            <w:proofErr w:type="spellEnd"/>
-            <w:r>
-              <w:rPr>
-                <w:rFonts w:cs="Arial"/>
-                <w:color w:val="000000" w:themeColor="text1"/>
-                <w:lang w:eastAsia="ja-JP"/>
-              </w:rPr>
-              <w:t xml:space="preserve"> Hanh Tran</w:t>
+            <w:r>
+              <w:rPr>
+                <w:rFonts w:cs="Arial"/>
+                <w:color w:val="000000" w:themeColor="text1"/>
+                <w:lang w:eastAsia="ja-JP"/>
+              </w:rPr>
+              <w:t>Hieu Hanh Tran</w:t>
             </w:r>
           </w:p>
         </w:tc>
@@ -2355,7 +2334,7 @@
         </w:trPr>
         <w:tc>
           <w:tcPr>
-            <w:tcW w:w="1149" w:type="dxa"/>
+            <w:tcW w:w="1012" w:type="dxa"/>
             <w:shd w:val="clear" w:color="auto" w:fill="auto"/>
             <w:noWrap/>
           </w:tcPr>
@@ -2373,7 +2352,7 @@
         </w:tc>
         <w:tc>
           <w:tcPr>
-            <w:tcW w:w="818" w:type="dxa"/>
+            <w:tcW w:w="730" w:type="dxa"/>
             <w:shd w:val="clear" w:color="auto" w:fill="auto"/>
             <w:noWrap/>
             <w:vAlign w:val="bottom"/>
@@ -2400,7 +2379,7 @@
         </w:tc>
         <w:tc>
           <w:tcPr>
-            <w:tcW w:w="927" w:type="dxa"/>
+            <w:tcW w:w="823" w:type="dxa"/>
             <w:shd w:val="clear" w:color="auto" w:fill="auto"/>
             <w:noWrap/>
             <w:vAlign w:val="bottom"/>
@@ -2427,10 +2406,9 @@
         </w:tc>
         <w:tc>
           <w:tcPr>
-            <w:tcW w:w="1086" w:type="dxa"/>
-            <w:shd w:val="clear" w:color="auto" w:fill="auto"/>
-            <w:noWrap/>
-            <w:vAlign w:val="bottom"/>
+            <w:tcW w:w="958" w:type="dxa"/>
+            <w:shd w:val="clear" w:color="auto" w:fill="auto"/>
+            <w:noWrap/>
           </w:tcPr>
           <w:p>
             <w:pPr>
@@ -2454,26 +2432,26 @@
         </w:tc>
         <w:tc>
           <w:tcPr>
-            <w:tcW w:w="1034" w:type="dxa"/>
-            <w:shd w:val="clear" w:color="auto" w:fill="auto"/>
-            <w:noWrap/>
-            <w:vAlign w:val="bottom"/>
-          </w:tcPr>
-          <w:p>
-            <w:pPr>
-              <w:spacing w:line="240" w:lineRule="auto"/>
-              <w:jc w:val="center"/>
-              <w:rPr>
-                <w:rFonts w:cs="Arial"/>
-                <w:color w:val="000000" w:themeColor="text1"/>
-                <w:lang w:eastAsia="ja-JP"/>
-              </w:rPr>
-            </w:pPr>
-          </w:p>
-        </w:tc>
-        <w:tc>
-          <w:tcPr>
-            <w:tcW w:w="919" w:type="dxa"/>
+            <w:tcW w:w="914" w:type="dxa"/>
+            <w:shd w:val="clear" w:color="auto" w:fill="auto"/>
+            <w:noWrap/>
+            <w:vAlign w:val="bottom"/>
+          </w:tcPr>
+          <w:p>
+            <w:pPr>
+              <w:spacing w:line="240" w:lineRule="auto"/>
+              <w:jc w:val="center"/>
+              <w:rPr>
+                <w:rFonts w:cs="Arial"/>
+                <w:color w:val="000000" w:themeColor="text1"/>
+                <w:lang w:eastAsia="ja-JP"/>
+              </w:rPr>
+            </w:pPr>
+          </w:p>
+        </w:tc>
+        <w:tc>
+          <w:tcPr>
+            <w:tcW w:w="816" w:type="dxa"/>
             <w:shd w:val="clear" w:color="auto" w:fill="auto"/>
             <w:noWrap/>
             <w:vAlign w:val="bottom"/>
@@ -2578,7 +2556,7 @@
         </w:trPr>
         <w:tc>
           <w:tcPr>
-            <w:tcW w:w="1149" w:type="dxa"/>
+            <w:tcW w:w="1012" w:type="dxa"/>
             <w:shd w:val="clear" w:color="auto" w:fill="auto"/>
             <w:noWrap/>
           </w:tcPr>
@@ -2596,7 +2574,7 @@
         </w:tc>
         <w:tc>
           <w:tcPr>
-            <w:tcW w:w="818" w:type="dxa"/>
+            <w:tcW w:w="730" w:type="dxa"/>
             <w:shd w:val="clear" w:color="auto" w:fill="auto"/>
             <w:noWrap/>
             <w:vAlign w:val="bottom"/>
@@ -2623,7 +2601,7 @@
         </w:tc>
         <w:tc>
           <w:tcPr>
-            <w:tcW w:w="927" w:type="dxa"/>
+            <w:tcW w:w="823" w:type="dxa"/>
             <w:shd w:val="clear" w:color="auto" w:fill="auto"/>
             <w:noWrap/>
             <w:vAlign w:val="bottom"/>
@@ -2650,10 +2628,9 @@
         </w:tc>
         <w:tc>
           <w:tcPr>
-            <w:tcW w:w="1086" w:type="dxa"/>
-            <w:shd w:val="clear" w:color="auto" w:fill="auto"/>
-            <w:noWrap/>
-            <w:vAlign w:val="bottom"/>
+            <w:tcW w:w="958" w:type="dxa"/>
+            <w:shd w:val="clear" w:color="auto" w:fill="auto"/>
+            <w:noWrap/>
           </w:tcPr>
           <w:p>
             <w:pPr>
@@ -2677,26 +2654,26 @@
         </w:tc>
         <w:tc>
           <w:tcPr>
-            <w:tcW w:w="1034" w:type="dxa"/>
-            <w:shd w:val="clear" w:color="auto" w:fill="auto"/>
-            <w:noWrap/>
-            <w:vAlign w:val="bottom"/>
-          </w:tcPr>
-          <w:p>
-            <w:pPr>
-              <w:spacing w:line="240" w:lineRule="auto"/>
-              <w:jc w:val="center"/>
-              <w:rPr>
-                <w:rFonts w:cs="Arial"/>
-                <w:color w:val="000000" w:themeColor="text1"/>
-                <w:lang w:eastAsia="ja-JP"/>
-              </w:rPr>
-            </w:pPr>
-          </w:p>
-        </w:tc>
-        <w:tc>
-          <w:tcPr>
-            <w:tcW w:w="919" w:type="dxa"/>
+            <w:tcW w:w="914" w:type="dxa"/>
+            <w:shd w:val="clear" w:color="auto" w:fill="auto"/>
+            <w:noWrap/>
+            <w:vAlign w:val="bottom"/>
+          </w:tcPr>
+          <w:p>
+            <w:pPr>
+              <w:spacing w:line="240" w:lineRule="auto"/>
+              <w:jc w:val="center"/>
+              <w:rPr>
+                <w:rFonts w:cs="Arial"/>
+                <w:color w:val="000000" w:themeColor="text1"/>
+                <w:lang w:eastAsia="ja-JP"/>
+              </w:rPr>
+            </w:pPr>
+          </w:p>
+        </w:tc>
+        <w:tc>
+          <w:tcPr>
+            <w:tcW w:w="816" w:type="dxa"/>
             <w:shd w:val="clear" w:color="auto" w:fill="auto"/>
             <w:noWrap/>
             <w:vAlign w:val="bottom"/>
@@ -2801,31 +2778,25 @@
         </w:trPr>
         <w:tc>
           <w:tcPr>
-            <w:tcW w:w="1149" w:type="dxa"/>
-            <w:shd w:val="clear" w:color="auto" w:fill="auto"/>
-            <w:noWrap/>
-          </w:tcPr>
-          <w:p>
-            <w:pPr>
-              <w:jc w:val="center"/>
-              <w:rPr>
-                <w:color w:val="000000" w:themeColor="text1"/>
-              </w:rPr>
-            </w:pPr>
-            <w:r>
-              <w:t xml:space="preserve">Establish </w:t>
-            </w:r>
-            <w:r>
-              <w:t>Meeting Minute and Feedback documents for week-</w:t>
-            </w:r>
-            <w:r>
-              <w:t>3</w:t>
-            </w:r>
-          </w:p>
-        </w:tc>
-        <w:tc>
-          <w:tcPr>
-            <w:tcW w:w="818" w:type="dxa"/>
+            <w:tcW w:w="1012" w:type="dxa"/>
+            <w:shd w:val="clear" w:color="auto" w:fill="auto"/>
+            <w:noWrap/>
+          </w:tcPr>
+          <w:p>
+            <w:pPr>
+              <w:jc w:val="center"/>
+              <w:rPr>
+                <w:color w:val="000000" w:themeColor="text1"/>
+              </w:rPr>
+            </w:pPr>
+            <w:r>
+              <w:t>Establish Meeting Minute and Feedback documents for week-3</w:t>
+            </w:r>
+          </w:p>
+        </w:tc>
+        <w:tc>
+          <w:tcPr>
+            <w:tcW w:w="730" w:type="dxa"/>
             <w:shd w:val="clear" w:color="auto" w:fill="auto"/>
             <w:noWrap/>
             <w:vAlign w:val="bottom"/>
@@ -2852,7 +2823,7 @@
         </w:tc>
         <w:tc>
           <w:tcPr>
-            <w:tcW w:w="927" w:type="dxa"/>
+            <w:tcW w:w="823" w:type="dxa"/>
             <w:shd w:val="clear" w:color="auto" w:fill="auto"/>
             <w:noWrap/>
             <w:vAlign w:val="bottom"/>
@@ -2879,10 +2850,9 @@
         </w:tc>
         <w:tc>
           <w:tcPr>
-            <w:tcW w:w="1086" w:type="dxa"/>
-            <w:shd w:val="clear" w:color="auto" w:fill="auto"/>
-            <w:noWrap/>
-            <w:vAlign w:val="bottom"/>
+            <w:tcW w:w="958" w:type="dxa"/>
+            <w:shd w:val="clear" w:color="auto" w:fill="auto"/>
+            <w:noWrap/>
           </w:tcPr>
           <w:p>
             <w:pPr>
@@ -2902,38 +2872,30 @@
               </w:rPr>
               <w:t>Completed</w:t>
             </w:r>
-            <w:r>
-              <w:rPr>
-                <w:rFonts w:cs="Arial"/>
-                <w:color w:val="000000" w:themeColor="text1"/>
-                <w:lang w:eastAsia="ja-JP"/>
-              </w:rPr>
-              <w:t xml:space="preserve"> </w:t>
-            </w:r>
-          </w:p>
-        </w:tc>
-        <w:tc>
-          <w:tcPr>
-            <w:tcW w:w="1034" w:type="dxa"/>
-            <w:shd w:val="clear" w:color="auto" w:fill="auto"/>
-            <w:noWrap/>
-            <w:vAlign w:val="bottom"/>
-          </w:tcPr>
-          <w:p>
-            <w:pPr>
-              <w:spacing w:line="240" w:lineRule="auto"/>
-              <w:jc w:val="center"/>
-              <w:rPr>
-                <w:rFonts w:cs="Arial"/>
-                <w:color w:val="000000" w:themeColor="text1"/>
-                <w:lang w:eastAsia="ja-JP"/>
-              </w:rPr>
-            </w:pPr>
-          </w:p>
-        </w:tc>
-        <w:tc>
-          <w:tcPr>
-            <w:tcW w:w="919" w:type="dxa"/>
+          </w:p>
+        </w:tc>
+        <w:tc>
+          <w:tcPr>
+            <w:tcW w:w="914" w:type="dxa"/>
+            <w:shd w:val="clear" w:color="auto" w:fill="auto"/>
+            <w:noWrap/>
+            <w:vAlign w:val="bottom"/>
+          </w:tcPr>
+          <w:p>
+            <w:pPr>
+              <w:spacing w:line="240" w:lineRule="auto"/>
+              <w:jc w:val="center"/>
+              <w:rPr>
+                <w:rFonts w:cs="Arial"/>
+                <w:color w:val="000000" w:themeColor="text1"/>
+                <w:lang w:eastAsia="ja-JP"/>
+              </w:rPr>
+            </w:pPr>
+          </w:p>
+        </w:tc>
+        <w:tc>
+          <w:tcPr>
+            <w:tcW w:w="816" w:type="dxa"/>
             <w:shd w:val="clear" w:color="auto" w:fill="auto"/>
             <w:noWrap/>
             <w:vAlign w:val="bottom"/>
@@ -3038,7 +3000,7 @@
         </w:trPr>
         <w:tc>
           <w:tcPr>
-            <w:tcW w:w="1149" w:type="dxa"/>
+            <w:tcW w:w="1012" w:type="dxa"/>
             <w:shd w:val="clear" w:color="auto" w:fill="auto"/>
             <w:noWrap/>
           </w:tcPr>
@@ -3053,7 +3015,7 @@
         </w:tc>
         <w:tc>
           <w:tcPr>
-            <w:tcW w:w="818" w:type="dxa"/>
+            <w:tcW w:w="730" w:type="dxa"/>
             <w:shd w:val="clear" w:color="auto" w:fill="auto"/>
             <w:noWrap/>
             <w:vAlign w:val="bottom"/>
@@ -3080,7 +3042,7 @@
         </w:tc>
         <w:tc>
           <w:tcPr>
-            <w:tcW w:w="927" w:type="dxa"/>
+            <w:tcW w:w="823" w:type="dxa"/>
             <w:shd w:val="clear" w:color="auto" w:fill="auto"/>
             <w:noWrap/>
             <w:vAlign w:val="bottom"/>
@@ -3107,10 +3069,9 @@
         </w:tc>
         <w:tc>
           <w:tcPr>
-            <w:tcW w:w="1086" w:type="dxa"/>
-            <w:shd w:val="clear" w:color="auto" w:fill="auto"/>
-            <w:noWrap/>
-            <w:vAlign w:val="bottom"/>
+            <w:tcW w:w="958" w:type="dxa"/>
+            <w:shd w:val="clear" w:color="auto" w:fill="auto"/>
+            <w:noWrap/>
           </w:tcPr>
           <w:p>
             <w:pPr>
@@ -3134,26 +3095,26 @@
         </w:tc>
         <w:tc>
           <w:tcPr>
-            <w:tcW w:w="1034" w:type="dxa"/>
-            <w:shd w:val="clear" w:color="auto" w:fill="auto"/>
-            <w:noWrap/>
-            <w:vAlign w:val="bottom"/>
-          </w:tcPr>
-          <w:p>
-            <w:pPr>
-              <w:spacing w:line="240" w:lineRule="auto"/>
-              <w:jc w:val="center"/>
-              <w:rPr>
-                <w:rFonts w:cs="Arial"/>
-                <w:color w:val="000000" w:themeColor="text1"/>
-                <w:lang w:eastAsia="ja-JP"/>
-              </w:rPr>
-            </w:pPr>
-          </w:p>
-        </w:tc>
-        <w:tc>
-          <w:tcPr>
-            <w:tcW w:w="919" w:type="dxa"/>
+            <w:tcW w:w="914" w:type="dxa"/>
+            <w:shd w:val="clear" w:color="auto" w:fill="auto"/>
+            <w:noWrap/>
+            <w:vAlign w:val="bottom"/>
+          </w:tcPr>
+          <w:p>
+            <w:pPr>
+              <w:spacing w:line="240" w:lineRule="auto"/>
+              <w:jc w:val="center"/>
+              <w:rPr>
+                <w:rFonts w:cs="Arial"/>
+                <w:color w:val="000000" w:themeColor="text1"/>
+                <w:lang w:eastAsia="ja-JP"/>
+              </w:rPr>
+            </w:pPr>
+          </w:p>
+        </w:tc>
+        <w:tc>
+          <w:tcPr>
+            <w:tcW w:w="816" w:type="dxa"/>
             <w:shd w:val="clear" w:color="auto" w:fill="auto"/>
             <w:noWrap/>
             <w:vAlign w:val="bottom"/>
@@ -3206,23 +3167,13 @@
                 <w:lang w:eastAsia="ja-JP"/>
               </w:rPr>
             </w:pPr>
-            <w:proofErr w:type="spellStart"/>
-            <w:r>
-              <w:rPr>
-                <w:rFonts w:cs="Arial"/>
-                <w:color w:val="000000" w:themeColor="text1"/>
-                <w:lang w:eastAsia="ja-JP"/>
-              </w:rPr>
-              <w:t>Hieu</w:t>
-            </w:r>
-            <w:proofErr w:type="spellEnd"/>
-            <w:r>
-              <w:rPr>
-                <w:rFonts w:cs="Arial"/>
-                <w:color w:val="000000" w:themeColor="text1"/>
-                <w:lang w:eastAsia="ja-JP"/>
-              </w:rPr>
-              <w:t xml:space="preserve"> Hanh Tran</w:t>
+            <w:r>
+              <w:rPr>
+                <w:rFonts w:cs="Arial"/>
+                <w:color w:val="000000" w:themeColor="text1"/>
+                <w:lang w:eastAsia="ja-JP"/>
+              </w:rPr>
+              <w:t>Hieu Hanh Tran</w:t>
             </w:r>
           </w:p>
         </w:tc>
@@ -3287,7 +3238,7 @@
         </w:trPr>
         <w:tc>
           <w:tcPr>
-            <w:tcW w:w="1149" w:type="dxa"/>
+            <w:tcW w:w="1012" w:type="dxa"/>
             <w:shd w:val="clear" w:color="auto" w:fill="auto"/>
             <w:noWrap/>
           </w:tcPr>
@@ -3309,7 +3260,7 @@
         </w:tc>
         <w:tc>
           <w:tcPr>
-            <w:tcW w:w="818" w:type="dxa"/>
+            <w:tcW w:w="730" w:type="dxa"/>
             <w:shd w:val="clear" w:color="auto" w:fill="auto"/>
             <w:noWrap/>
             <w:vAlign w:val="bottom"/>
@@ -3336,7 +3287,7 @@
         </w:tc>
         <w:tc>
           <w:tcPr>
-            <w:tcW w:w="927" w:type="dxa"/>
+            <w:tcW w:w="823" w:type="dxa"/>
             <w:shd w:val="clear" w:color="auto" w:fill="auto"/>
             <w:noWrap/>
             <w:vAlign w:val="bottom"/>
@@ -3363,10 +3314,9 @@
         </w:tc>
         <w:tc>
           <w:tcPr>
-            <w:tcW w:w="1086" w:type="dxa"/>
-            <w:shd w:val="clear" w:color="auto" w:fill="auto"/>
-            <w:noWrap/>
-            <w:vAlign w:val="bottom"/>
+            <w:tcW w:w="958" w:type="dxa"/>
+            <w:shd w:val="clear" w:color="auto" w:fill="auto"/>
+            <w:noWrap/>
           </w:tcPr>
           <w:p>
             <w:pPr>
@@ -3386,38 +3336,30 @@
               </w:rPr>
               <w:t>Completed</w:t>
             </w:r>
-            <w:r>
-              <w:rPr>
-                <w:rFonts w:cs="Arial"/>
-                <w:color w:val="000000" w:themeColor="text1"/>
-                <w:lang w:eastAsia="ja-JP"/>
-              </w:rPr>
-              <w:t xml:space="preserve"> </w:t>
-            </w:r>
-          </w:p>
-        </w:tc>
-        <w:tc>
-          <w:tcPr>
-            <w:tcW w:w="1034" w:type="dxa"/>
-            <w:shd w:val="clear" w:color="auto" w:fill="auto"/>
-            <w:noWrap/>
-            <w:vAlign w:val="bottom"/>
-          </w:tcPr>
-          <w:p>
-            <w:pPr>
-              <w:spacing w:line="240" w:lineRule="auto"/>
-              <w:jc w:val="center"/>
-              <w:rPr>
-                <w:rFonts w:cs="Arial"/>
-                <w:color w:val="000000" w:themeColor="text1"/>
-                <w:lang w:eastAsia="ja-JP"/>
-              </w:rPr>
-            </w:pPr>
-          </w:p>
-        </w:tc>
-        <w:tc>
-          <w:tcPr>
-            <w:tcW w:w="919" w:type="dxa"/>
+          </w:p>
+        </w:tc>
+        <w:tc>
+          <w:tcPr>
+            <w:tcW w:w="914" w:type="dxa"/>
+            <w:shd w:val="clear" w:color="auto" w:fill="auto"/>
+            <w:noWrap/>
+            <w:vAlign w:val="bottom"/>
+          </w:tcPr>
+          <w:p>
+            <w:pPr>
+              <w:spacing w:line="240" w:lineRule="auto"/>
+              <w:jc w:val="center"/>
+              <w:rPr>
+                <w:rFonts w:cs="Arial"/>
+                <w:color w:val="000000" w:themeColor="text1"/>
+                <w:lang w:eastAsia="ja-JP"/>
+              </w:rPr>
+            </w:pPr>
+          </w:p>
+        </w:tc>
+        <w:tc>
+          <w:tcPr>
+            <w:tcW w:w="816" w:type="dxa"/>
             <w:shd w:val="clear" w:color="auto" w:fill="auto"/>
             <w:noWrap/>
             <w:vAlign w:val="bottom"/>
@@ -3451,23 +3393,13 @@
                 <w:lang w:eastAsia="ja-JP"/>
               </w:rPr>
             </w:pPr>
-            <w:proofErr w:type="spellStart"/>
-            <w:r>
-              <w:rPr>
-                <w:rFonts w:cs="Arial"/>
-                <w:color w:val="000000" w:themeColor="text1"/>
-                <w:lang w:eastAsia="ja-JP"/>
-              </w:rPr>
-              <w:t>Hieu</w:t>
-            </w:r>
-            <w:proofErr w:type="spellEnd"/>
-            <w:r>
-              <w:rPr>
-                <w:rFonts w:cs="Arial"/>
-                <w:color w:val="000000" w:themeColor="text1"/>
-                <w:lang w:eastAsia="ja-JP"/>
-              </w:rPr>
-              <w:t xml:space="preserve"> Hanh Tran</w:t>
+            <w:r>
+              <w:rPr>
+                <w:rFonts w:cs="Arial"/>
+                <w:color w:val="000000" w:themeColor="text1"/>
+                <w:lang w:eastAsia="ja-JP"/>
+              </w:rPr>
+              <w:t>Hieu Hanh Tran</w:t>
             </w:r>
           </w:p>
           <w:p>
@@ -3570,7 +3502,7 @@
         </w:trPr>
         <w:tc>
           <w:tcPr>
-            <w:tcW w:w="1149" w:type="dxa"/>
+            <w:tcW w:w="1012" w:type="dxa"/>
             <w:shd w:val="clear" w:color="auto" w:fill="auto"/>
             <w:noWrap/>
           </w:tcPr>
@@ -3588,7 +3520,7 @@
         </w:tc>
         <w:tc>
           <w:tcPr>
-            <w:tcW w:w="818" w:type="dxa"/>
+            <w:tcW w:w="730" w:type="dxa"/>
             <w:shd w:val="clear" w:color="auto" w:fill="auto"/>
             <w:noWrap/>
             <w:vAlign w:val="bottom"/>
@@ -3615,7 +3547,7 @@
         </w:tc>
         <w:tc>
           <w:tcPr>
-            <w:tcW w:w="927" w:type="dxa"/>
+            <w:tcW w:w="823" w:type="dxa"/>
             <w:shd w:val="clear" w:color="auto" w:fill="auto"/>
             <w:noWrap/>
             <w:vAlign w:val="bottom"/>
@@ -3642,10 +3574,9 @@
         </w:tc>
         <w:tc>
           <w:tcPr>
-            <w:tcW w:w="1086" w:type="dxa"/>
-            <w:shd w:val="clear" w:color="auto" w:fill="auto"/>
-            <w:noWrap/>
-            <w:vAlign w:val="bottom"/>
+            <w:tcW w:w="958" w:type="dxa"/>
+            <w:shd w:val="clear" w:color="auto" w:fill="auto"/>
+            <w:noWrap/>
           </w:tcPr>
           <w:p>
             <w:pPr>
@@ -3669,26 +3600,26 @@
         </w:tc>
         <w:tc>
           <w:tcPr>
-            <w:tcW w:w="1034" w:type="dxa"/>
-            <w:shd w:val="clear" w:color="auto" w:fill="auto"/>
-            <w:noWrap/>
-            <w:vAlign w:val="bottom"/>
-          </w:tcPr>
-          <w:p>
-            <w:pPr>
-              <w:spacing w:line="240" w:lineRule="auto"/>
-              <w:jc w:val="center"/>
-              <w:rPr>
-                <w:rFonts w:cs="Arial"/>
-                <w:color w:val="000000" w:themeColor="text1"/>
-                <w:lang w:eastAsia="ja-JP"/>
-              </w:rPr>
-            </w:pPr>
-          </w:p>
-        </w:tc>
-        <w:tc>
-          <w:tcPr>
-            <w:tcW w:w="919" w:type="dxa"/>
+            <w:tcW w:w="914" w:type="dxa"/>
+            <w:shd w:val="clear" w:color="auto" w:fill="auto"/>
+            <w:noWrap/>
+            <w:vAlign w:val="bottom"/>
+          </w:tcPr>
+          <w:p>
+            <w:pPr>
+              <w:spacing w:line="240" w:lineRule="auto"/>
+              <w:jc w:val="center"/>
+              <w:rPr>
+                <w:rFonts w:cs="Arial"/>
+                <w:color w:val="000000" w:themeColor="text1"/>
+                <w:lang w:eastAsia="ja-JP"/>
+              </w:rPr>
+            </w:pPr>
+          </w:p>
+        </w:tc>
+        <w:tc>
+          <w:tcPr>
+            <w:tcW w:w="816" w:type="dxa"/>
             <w:shd w:val="clear" w:color="auto" w:fill="auto"/>
             <w:noWrap/>
             <w:vAlign w:val="bottom"/>
@@ -3793,7 +3724,7 @@
         </w:trPr>
         <w:tc>
           <w:tcPr>
-            <w:tcW w:w="1149" w:type="dxa"/>
+            <w:tcW w:w="1012" w:type="dxa"/>
             <w:shd w:val="clear" w:color="auto" w:fill="auto"/>
             <w:noWrap/>
           </w:tcPr>
@@ -3811,7 +3742,7 @@
         </w:tc>
         <w:tc>
           <w:tcPr>
-            <w:tcW w:w="818" w:type="dxa"/>
+            <w:tcW w:w="730" w:type="dxa"/>
             <w:shd w:val="clear" w:color="auto" w:fill="auto"/>
             <w:noWrap/>
             <w:vAlign w:val="bottom"/>
@@ -3838,7 +3769,7 @@
         </w:tc>
         <w:tc>
           <w:tcPr>
-            <w:tcW w:w="927" w:type="dxa"/>
+            <w:tcW w:w="823" w:type="dxa"/>
             <w:shd w:val="clear" w:color="auto" w:fill="auto"/>
             <w:noWrap/>
             <w:vAlign w:val="bottom"/>
@@ -3865,10 +3796,9 @@
         </w:tc>
         <w:tc>
           <w:tcPr>
-            <w:tcW w:w="1086" w:type="dxa"/>
-            <w:shd w:val="clear" w:color="auto" w:fill="auto"/>
-            <w:noWrap/>
-            <w:vAlign w:val="bottom"/>
+            <w:tcW w:w="958" w:type="dxa"/>
+            <w:shd w:val="clear" w:color="auto" w:fill="auto"/>
+            <w:noWrap/>
           </w:tcPr>
           <w:p>
             <w:pPr>
@@ -3892,26 +3822,26 @@
         </w:tc>
         <w:tc>
           <w:tcPr>
-            <w:tcW w:w="1034" w:type="dxa"/>
-            <w:shd w:val="clear" w:color="auto" w:fill="auto"/>
-            <w:noWrap/>
-            <w:vAlign w:val="bottom"/>
-          </w:tcPr>
-          <w:p>
-            <w:pPr>
-              <w:spacing w:line="240" w:lineRule="auto"/>
-              <w:jc w:val="center"/>
-              <w:rPr>
-                <w:rFonts w:cs="Arial"/>
-                <w:color w:val="000000" w:themeColor="text1"/>
-                <w:lang w:eastAsia="ja-JP"/>
-              </w:rPr>
-            </w:pPr>
-          </w:p>
-        </w:tc>
-        <w:tc>
-          <w:tcPr>
-            <w:tcW w:w="919" w:type="dxa"/>
+            <w:tcW w:w="914" w:type="dxa"/>
+            <w:shd w:val="clear" w:color="auto" w:fill="auto"/>
+            <w:noWrap/>
+            <w:vAlign w:val="bottom"/>
+          </w:tcPr>
+          <w:p>
+            <w:pPr>
+              <w:spacing w:line="240" w:lineRule="auto"/>
+              <w:jc w:val="center"/>
+              <w:rPr>
+                <w:rFonts w:cs="Arial"/>
+                <w:color w:val="000000" w:themeColor="text1"/>
+                <w:lang w:eastAsia="ja-JP"/>
+              </w:rPr>
+            </w:pPr>
+          </w:p>
+        </w:tc>
+        <w:tc>
+          <w:tcPr>
+            <w:tcW w:w="816" w:type="dxa"/>
             <w:shd w:val="clear" w:color="auto" w:fill="auto"/>
             <w:noWrap/>
             <w:vAlign w:val="bottom"/>
@@ -4016,7 +3946,7 @@
         </w:trPr>
         <w:tc>
           <w:tcPr>
-            <w:tcW w:w="1149" w:type="dxa"/>
+            <w:tcW w:w="1012" w:type="dxa"/>
             <w:shd w:val="clear" w:color="auto" w:fill="auto"/>
             <w:noWrap/>
           </w:tcPr>
@@ -4037,7 +3967,7 @@
         </w:tc>
         <w:tc>
           <w:tcPr>
-            <w:tcW w:w="818" w:type="dxa"/>
+            <w:tcW w:w="730" w:type="dxa"/>
             <w:shd w:val="clear" w:color="auto" w:fill="auto"/>
             <w:noWrap/>
             <w:vAlign w:val="bottom"/>
@@ -4064,7 +3994,7 @@
         </w:tc>
         <w:tc>
           <w:tcPr>
-            <w:tcW w:w="927" w:type="dxa"/>
+            <w:tcW w:w="823" w:type="dxa"/>
             <w:shd w:val="clear" w:color="auto" w:fill="auto"/>
             <w:noWrap/>
             <w:vAlign w:val="bottom"/>
@@ -4091,10 +4021,9 @@
         </w:tc>
         <w:tc>
           <w:tcPr>
-            <w:tcW w:w="1086" w:type="dxa"/>
-            <w:shd w:val="clear" w:color="auto" w:fill="auto"/>
-            <w:noWrap/>
-            <w:vAlign w:val="bottom"/>
+            <w:tcW w:w="958" w:type="dxa"/>
+            <w:shd w:val="clear" w:color="auto" w:fill="auto"/>
+            <w:noWrap/>
           </w:tcPr>
           <w:p>
             <w:pPr>
@@ -4118,26 +4047,26 @@
         </w:tc>
         <w:tc>
           <w:tcPr>
-            <w:tcW w:w="1034" w:type="dxa"/>
-            <w:shd w:val="clear" w:color="auto" w:fill="auto"/>
-            <w:noWrap/>
-            <w:vAlign w:val="bottom"/>
-          </w:tcPr>
-          <w:p>
-            <w:pPr>
-              <w:spacing w:line="240" w:lineRule="auto"/>
-              <w:jc w:val="center"/>
-              <w:rPr>
-                <w:rFonts w:cs="Arial"/>
-                <w:color w:val="000000" w:themeColor="text1"/>
-                <w:lang w:eastAsia="ja-JP"/>
-              </w:rPr>
-            </w:pPr>
-          </w:p>
-        </w:tc>
-        <w:tc>
-          <w:tcPr>
-            <w:tcW w:w="919" w:type="dxa"/>
+            <w:tcW w:w="914" w:type="dxa"/>
+            <w:shd w:val="clear" w:color="auto" w:fill="auto"/>
+            <w:noWrap/>
+            <w:vAlign w:val="bottom"/>
+          </w:tcPr>
+          <w:p>
+            <w:pPr>
+              <w:spacing w:line="240" w:lineRule="auto"/>
+              <w:jc w:val="center"/>
+              <w:rPr>
+                <w:rFonts w:cs="Arial"/>
+                <w:color w:val="000000" w:themeColor="text1"/>
+                <w:lang w:eastAsia="ja-JP"/>
+              </w:rPr>
+            </w:pPr>
+          </w:p>
+        </w:tc>
+        <w:tc>
+          <w:tcPr>
+            <w:tcW w:w="816" w:type="dxa"/>
             <w:shd w:val="clear" w:color="auto" w:fill="auto"/>
             <w:noWrap/>
             <w:vAlign w:val="bottom"/>
@@ -4242,7 +4171,7 @@
         </w:trPr>
         <w:tc>
           <w:tcPr>
-            <w:tcW w:w="1149" w:type="dxa"/>
+            <w:tcW w:w="1012" w:type="dxa"/>
             <w:shd w:val="clear" w:color="auto" w:fill="auto"/>
             <w:noWrap/>
           </w:tcPr>
@@ -4267,7 +4196,7 @@
         </w:tc>
         <w:tc>
           <w:tcPr>
-            <w:tcW w:w="818" w:type="dxa"/>
+            <w:tcW w:w="730" w:type="dxa"/>
             <w:shd w:val="clear" w:color="auto" w:fill="auto"/>
             <w:noWrap/>
             <w:vAlign w:val="bottom"/>
@@ -4295,7 +4224,7 @@
         </w:tc>
         <w:tc>
           <w:tcPr>
-            <w:tcW w:w="927" w:type="dxa"/>
+            <w:tcW w:w="823" w:type="dxa"/>
             <w:shd w:val="clear" w:color="auto" w:fill="auto"/>
             <w:noWrap/>
             <w:vAlign w:val="bottom"/>
@@ -4322,10 +4251,9 @@
         </w:tc>
         <w:tc>
           <w:tcPr>
-            <w:tcW w:w="1086" w:type="dxa"/>
-            <w:shd w:val="clear" w:color="auto" w:fill="auto"/>
-            <w:noWrap/>
-            <w:vAlign w:val="bottom"/>
+            <w:tcW w:w="958" w:type="dxa"/>
+            <w:shd w:val="clear" w:color="auto" w:fill="auto"/>
+            <w:noWrap/>
           </w:tcPr>
           <w:p>
             <w:pPr>
@@ -4345,38 +4273,30 @@
               </w:rPr>
               <w:t>Completed</w:t>
             </w:r>
-            <w:r>
-              <w:rPr>
-                <w:rFonts w:cs="Arial"/>
-                <w:color w:val="000000" w:themeColor="text1"/>
-                <w:lang w:eastAsia="ja-JP"/>
-              </w:rPr>
-              <w:t xml:space="preserve"> </w:t>
-            </w:r>
-          </w:p>
-        </w:tc>
-        <w:tc>
-          <w:tcPr>
-            <w:tcW w:w="1034" w:type="dxa"/>
-            <w:shd w:val="clear" w:color="auto" w:fill="auto"/>
-            <w:noWrap/>
-            <w:vAlign w:val="bottom"/>
-          </w:tcPr>
-          <w:p>
-            <w:pPr>
-              <w:spacing w:line="240" w:lineRule="auto"/>
-              <w:jc w:val="center"/>
-              <w:rPr>
-                <w:rFonts w:cs="Arial"/>
-                <w:color w:val="000000" w:themeColor="text1"/>
-                <w:lang w:eastAsia="ja-JP"/>
-              </w:rPr>
-            </w:pPr>
-          </w:p>
-        </w:tc>
-        <w:tc>
-          <w:tcPr>
-            <w:tcW w:w="919" w:type="dxa"/>
+          </w:p>
+        </w:tc>
+        <w:tc>
+          <w:tcPr>
+            <w:tcW w:w="914" w:type="dxa"/>
+            <w:shd w:val="clear" w:color="auto" w:fill="auto"/>
+            <w:noWrap/>
+            <w:vAlign w:val="bottom"/>
+          </w:tcPr>
+          <w:p>
+            <w:pPr>
+              <w:spacing w:line="240" w:lineRule="auto"/>
+              <w:jc w:val="center"/>
+              <w:rPr>
+                <w:rFonts w:cs="Arial"/>
+                <w:color w:val="000000" w:themeColor="text1"/>
+                <w:lang w:eastAsia="ja-JP"/>
+              </w:rPr>
+            </w:pPr>
+          </w:p>
+        </w:tc>
+        <w:tc>
+          <w:tcPr>
+            <w:tcW w:w="816" w:type="dxa"/>
             <w:shd w:val="clear" w:color="auto" w:fill="auto"/>
             <w:noWrap/>
             <w:vAlign w:val="bottom"/>
@@ -4481,7 +4401,7 @@
         </w:trPr>
         <w:tc>
           <w:tcPr>
-            <w:tcW w:w="1149" w:type="dxa"/>
+            <w:tcW w:w="1012" w:type="dxa"/>
             <w:shd w:val="clear" w:color="auto" w:fill="auto"/>
             <w:noWrap/>
           </w:tcPr>
@@ -4499,7 +4419,7 @@
         </w:tc>
         <w:tc>
           <w:tcPr>
-            <w:tcW w:w="818" w:type="dxa"/>
+            <w:tcW w:w="730" w:type="dxa"/>
             <w:shd w:val="clear" w:color="auto" w:fill="auto"/>
             <w:noWrap/>
             <w:vAlign w:val="bottom"/>
@@ -4526,7 +4446,7 @@
         </w:tc>
         <w:tc>
           <w:tcPr>
-            <w:tcW w:w="927" w:type="dxa"/>
+            <w:tcW w:w="823" w:type="dxa"/>
             <w:shd w:val="clear" w:color="auto" w:fill="auto"/>
             <w:noWrap/>
             <w:vAlign w:val="bottom"/>
@@ -4553,10 +4473,9 @@
         </w:tc>
         <w:tc>
           <w:tcPr>
-            <w:tcW w:w="1086" w:type="dxa"/>
-            <w:shd w:val="clear" w:color="auto" w:fill="auto"/>
-            <w:noWrap/>
-            <w:vAlign w:val="bottom"/>
+            <w:tcW w:w="958" w:type="dxa"/>
+            <w:shd w:val="clear" w:color="auto" w:fill="auto"/>
+            <w:noWrap/>
           </w:tcPr>
           <w:p>
             <w:pPr>
@@ -4576,38 +4495,30 @@
               </w:rPr>
               <w:t>Completed</w:t>
             </w:r>
-            <w:r>
-              <w:rPr>
-                <w:rFonts w:cs="Arial"/>
-                <w:color w:val="000000" w:themeColor="text1"/>
-                <w:lang w:eastAsia="ja-JP"/>
-              </w:rPr>
-              <w:t xml:space="preserve"> </w:t>
-            </w:r>
-          </w:p>
-        </w:tc>
-        <w:tc>
-          <w:tcPr>
-            <w:tcW w:w="1034" w:type="dxa"/>
-            <w:shd w:val="clear" w:color="auto" w:fill="auto"/>
-            <w:noWrap/>
-            <w:vAlign w:val="bottom"/>
-          </w:tcPr>
-          <w:p>
-            <w:pPr>
-              <w:spacing w:line="240" w:lineRule="auto"/>
-              <w:jc w:val="center"/>
-              <w:rPr>
-                <w:rFonts w:cs="Arial"/>
-                <w:color w:val="000000" w:themeColor="text1"/>
-                <w:lang w:eastAsia="ja-JP"/>
-              </w:rPr>
-            </w:pPr>
-          </w:p>
-        </w:tc>
-        <w:tc>
-          <w:tcPr>
-            <w:tcW w:w="919" w:type="dxa"/>
+          </w:p>
+        </w:tc>
+        <w:tc>
+          <w:tcPr>
+            <w:tcW w:w="914" w:type="dxa"/>
+            <w:shd w:val="clear" w:color="auto" w:fill="auto"/>
+            <w:noWrap/>
+            <w:vAlign w:val="bottom"/>
+          </w:tcPr>
+          <w:p>
+            <w:pPr>
+              <w:spacing w:line="240" w:lineRule="auto"/>
+              <w:jc w:val="center"/>
+              <w:rPr>
+                <w:rFonts w:cs="Arial"/>
+                <w:color w:val="000000" w:themeColor="text1"/>
+                <w:lang w:eastAsia="ja-JP"/>
+              </w:rPr>
+            </w:pPr>
+          </w:p>
+        </w:tc>
+        <w:tc>
+          <w:tcPr>
+            <w:tcW w:w="816" w:type="dxa"/>
             <w:shd w:val="clear" w:color="auto" w:fill="auto"/>
             <w:noWrap/>
             <w:vAlign w:val="bottom"/>
@@ -4641,23 +4552,13 @@
                 <w:lang w:eastAsia="ja-JP"/>
               </w:rPr>
             </w:pPr>
-            <w:proofErr w:type="spellStart"/>
-            <w:r>
-              <w:rPr>
-                <w:rFonts w:cs="Arial"/>
-                <w:color w:val="000000" w:themeColor="text1"/>
-                <w:lang w:eastAsia="ja-JP"/>
-              </w:rPr>
-              <w:t>Hieu</w:t>
-            </w:r>
-            <w:proofErr w:type="spellEnd"/>
-            <w:r>
-              <w:rPr>
-                <w:rFonts w:cs="Arial"/>
-                <w:color w:val="000000" w:themeColor="text1"/>
-                <w:lang w:eastAsia="ja-JP"/>
-              </w:rPr>
-              <w:t xml:space="preserve"> Hanh Tran</w:t>
+            <w:r>
+              <w:rPr>
+                <w:rFonts w:cs="Arial"/>
+                <w:color w:val="000000" w:themeColor="text1"/>
+                <w:lang w:eastAsia="ja-JP"/>
+              </w:rPr>
+              <w:t>Hieu Hanh Tran</w:t>
             </w:r>
           </w:p>
           <w:p>
@@ -4741,7 +4642,7 @@
         </w:trPr>
         <w:tc>
           <w:tcPr>
-            <w:tcW w:w="1149" w:type="dxa"/>
+            <w:tcW w:w="1012" w:type="dxa"/>
             <w:shd w:val="clear" w:color="auto" w:fill="auto"/>
             <w:noWrap/>
           </w:tcPr>
@@ -4759,7 +4660,7 @@
         </w:tc>
         <w:tc>
           <w:tcPr>
-            <w:tcW w:w="818" w:type="dxa"/>
+            <w:tcW w:w="730" w:type="dxa"/>
             <w:shd w:val="clear" w:color="auto" w:fill="auto"/>
             <w:noWrap/>
             <w:vAlign w:val="bottom"/>
@@ -4786,7 +4687,7 @@
         </w:tc>
         <w:tc>
           <w:tcPr>
-            <w:tcW w:w="927" w:type="dxa"/>
+            <w:tcW w:w="823" w:type="dxa"/>
             <w:shd w:val="clear" w:color="auto" w:fill="auto"/>
             <w:noWrap/>
             <w:vAlign w:val="bottom"/>
@@ -4813,10 +4714,9 @@
         </w:tc>
         <w:tc>
           <w:tcPr>
-            <w:tcW w:w="1086" w:type="dxa"/>
-            <w:shd w:val="clear" w:color="auto" w:fill="auto"/>
-            <w:noWrap/>
-            <w:vAlign w:val="bottom"/>
+            <w:tcW w:w="958" w:type="dxa"/>
+            <w:shd w:val="clear" w:color="auto" w:fill="auto"/>
+            <w:noWrap/>
           </w:tcPr>
           <w:p>
             <w:pPr>
@@ -4836,38 +4736,30 @@
               </w:rPr>
               <w:t>Completed</w:t>
             </w:r>
-            <w:r>
-              <w:rPr>
-                <w:rFonts w:cs="Arial"/>
-                <w:color w:val="000000" w:themeColor="text1"/>
-                <w:lang w:eastAsia="ja-JP"/>
-              </w:rPr>
-              <w:t xml:space="preserve"> </w:t>
-            </w:r>
-          </w:p>
-        </w:tc>
-        <w:tc>
-          <w:tcPr>
-            <w:tcW w:w="1034" w:type="dxa"/>
-            <w:shd w:val="clear" w:color="auto" w:fill="auto"/>
-            <w:noWrap/>
-            <w:vAlign w:val="bottom"/>
-          </w:tcPr>
-          <w:p>
-            <w:pPr>
-              <w:spacing w:line="240" w:lineRule="auto"/>
-              <w:jc w:val="center"/>
-              <w:rPr>
-                <w:rFonts w:cs="Arial"/>
-                <w:color w:val="000000" w:themeColor="text1"/>
-                <w:lang w:eastAsia="ja-JP"/>
-              </w:rPr>
-            </w:pPr>
-          </w:p>
-        </w:tc>
-        <w:tc>
-          <w:tcPr>
-            <w:tcW w:w="919" w:type="dxa"/>
+          </w:p>
+        </w:tc>
+        <w:tc>
+          <w:tcPr>
+            <w:tcW w:w="914" w:type="dxa"/>
+            <w:shd w:val="clear" w:color="auto" w:fill="auto"/>
+            <w:noWrap/>
+            <w:vAlign w:val="bottom"/>
+          </w:tcPr>
+          <w:p>
+            <w:pPr>
+              <w:spacing w:line="240" w:lineRule="auto"/>
+              <w:jc w:val="center"/>
+              <w:rPr>
+                <w:rFonts w:cs="Arial"/>
+                <w:color w:val="000000" w:themeColor="text1"/>
+                <w:lang w:eastAsia="ja-JP"/>
+              </w:rPr>
+            </w:pPr>
+          </w:p>
+        </w:tc>
+        <w:tc>
+          <w:tcPr>
+            <w:tcW w:w="816" w:type="dxa"/>
             <w:shd w:val="clear" w:color="auto" w:fill="auto"/>
             <w:noWrap/>
             <w:vAlign w:val="bottom"/>
@@ -4901,23 +4793,13 @@
                 <w:lang w:eastAsia="ja-JP"/>
               </w:rPr>
             </w:pPr>
-            <w:proofErr w:type="spellStart"/>
-            <w:r>
-              <w:rPr>
-                <w:rFonts w:cs="Arial"/>
-                <w:color w:val="000000" w:themeColor="text1"/>
-                <w:lang w:eastAsia="ja-JP"/>
-              </w:rPr>
-              <w:t>Hieu</w:t>
-            </w:r>
-            <w:proofErr w:type="spellEnd"/>
-            <w:r>
-              <w:rPr>
-                <w:rFonts w:cs="Arial"/>
-                <w:color w:val="000000" w:themeColor="text1"/>
-                <w:lang w:eastAsia="ja-JP"/>
-              </w:rPr>
-              <w:t xml:space="preserve"> Hanh Tran</w:t>
+            <w:r>
+              <w:rPr>
+                <w:rFonts w:cs="Arial"/>
+                <w:color w:val="000000" w:themeColor="text1"/>
+                <w:lang w:eastAsia="ja-JP"/>
+              </w:rPr>
+              <w:t>Hieu Hanh Tran</w:t>
             </w:r>
           </w:p>
           <w:p>
@@ -4993,7 +4875,7 @@
         </w:trPr>
         <w:tc>
           <w:tcPr>
-            <w:tcW w:w="1149" w:type="dxa"/>
+            <w:tcW w:w="1012" w:type="dxa"/>
             <w:shd w:val="clear" w:color="auto" w:fill="auto"/>
             <w:noWrap/>
           </w:tcPr>
@@ -5011,7 +4893,7 @@
         </w:tc>
         <w:tc>
           <w:tcPr>
-            <w:tcW w:w="818" w:type="dxa"/>
+            <w:tcW w:w="730" w:type="dxa"/>
             <w:shd w:val="clear" w:color="auto" w:fill="auto"/>
             <w:noWrap/>
             <w:vAlign w:val="bottom"/>
@@ -5038,7 +4920,7 @@
         </w:tc>
         <w:tc>
           <w:tcPr>
-            <w:tcW w:w="927" w:type="dxa"/>
+            <w:tcW w:w="823" w:type="dxa"/>
             <w:shd w:val="clear" w:color="auto" w:fill="auto"/>
             <w:noWrap/>
             <w:vAlign w:val="bottom"/>
@@ -5065,10 +4947,9 @@
         </w:tc>
         <w:tc>
           <w:tcPr>
-            <w:tcW w:w="1086" w:type="dxa"/>
-            <w:shd w:val="clear" w:color="auto" w:fill="auto"/>
-            <w:noWrap/>
-            <w:vAlign w:val="bottom"/>
+            <w:tcW w:w="958" w:type="dxa"/>
+            <w:shd w:val="clear" w:color="auto" w:fill="auto"/>
+            <w:noWrap/>
           </w:tcPr>
           <w:p>
             <w:pPr>
@@ -5092,26 +4973,26 @@
         </w:tc>
         <w:tc>
           <w:tcPr>
-            <w:tcW w:w="1034" w:type="dxa"/>
-            <w:shd w:val="clear" w:color="auto" w:fill="auto"/>
-            <w:noWrap/>
-            <w:vAlign w:val="bottom"/>
-          </w:tcPr>
-          <w:p>
-            <w:pPr>
-              <w:spacing w:line="240" w:lineRule="auto"/>
-              <w:jc w:val="center"/>
-              <w:rPr>
-                <w:rFonts w:cs="Arial"/>
-                <w:color w:val="000000" w:themeColor="text1"/>
-                <w:lang w:eastAsia="ja-JP"/>
-              </w:rPr>
-            </w:pPr>
-          </w:p>
-        </w:tc>
-        <w:tc>
-          <w:tcPr>
-            <w:tcW w:w="919" w:type="dxa"/>
+            <w:tcW w:w="914" w:type="dxa"/>
+            <w:shd w:val="clear" w:color="auto" w:fill="auto"/>
+            <w:noWrap/>
+            <w:vAlign w:val="bottom"/>
+          </w:tcPr>
+          <w:p>
+            <w:pPr>
+              <w:spacing w:line="240" w:lineRule="auto"/>
+              <w:jc w:val="center"/>
+              <w:rPr>
+                <w:rFonts w:cs="Arial"/>
+                <w:color w:val="000000" w:themeColor="text1"/>
+                <w:lang w:eastAsia="ja-JP"/>
+              </w:rPr>
+            </w:pPr>
+          </w:p>
+        </w:tc>
+        <w:tc>
+          <w:tcPr>
+            <w:tcW w:w="816" w:type="dxa"/>
             <w:shd w:val="clear" w:color="auto" w:fill="auto"/>
             <w:noWrap/>
             <w:vAlign w:val="bottom"/>
@@ -5145,23 +5026,13 @@
                 <w:lang w:eastAsia="ja-JP"/>
               </w:rPr>
             </w:pPr>
-            <w:proofErr w:type="spellStart"/>
-            <w:r>
-              <w:rPr>
-                <w:rFonts w:cs="Arial"/>
-                <w:color w:val="000000" w:themeColor="text1"/>
-                <w:lang w:eastAsia="ja-JP"/>
-              </w:rPr>
-              <w:t>Hieu</w:t>
-            </w:r>
-            <w:proofErr w:type="spellEnd"/>
-            <w:r>
-              <w:rPr>
-                <w:rFonts w:cs="Arial"/>
-                <w:color w:val="000000" w:themeColor="text1"/>
-                <w:lang w:eastAsia="ja-JP"/>
-              </w:rPr>
-              <w:t xml:space="preserve"> Hanh Tran</w:t>
+            <w:r>
+              <w:rPr>
+                <w:rFonts w:cs="Arial"/>
+                <w:color w:val="000000" w:themeColor="text1"/>
+                <w:lang w:eastAsia="ja-JP"/>
+              </w:rPr>
+              <w:t>Hieu Hanh Tran</w:t>
             </w:r>
           </w:p>
           <w:p>
@@ -5244,7 +5115,7 @@
         </w:trPr>
         <w:tc>
           <w:tcPr>
-            <w:tcW w:w="1149" w:type="dxa"/>
+            <w:tcW w:w="1012" w:type="dxa"/>
             <w:shd w:val="clear" w:color="auto" w:fill="auto"/>
             <w:noWrap/>
           </w:tcPr>
@@ -5265,7 +5136,7 @@
         </w:tc>
         <w:tc>
           <w:tcPr>
-            <w:tcW w:w="818" w:type="dxa"/>
+            <w:tcW w:w="730" w:type="dxa"/>
             <w:shd w:val="clear" w:color="auto" w:fill="auto"/>
             <w:noWrap/>
             <w:vAlign w:val="bottom"/>
@@ -5292,7 +5163,7 @@
         </w:tc>
         <w:tc>
           <w:tcPr>
-            <w:tcW w:w="927" w:type="dxa"/>
+            <w:tcW w:w="823" w:type="dxa"/>
             <w:shd w:val="clear" w:color="auto" w:fill="auto"/>
             <w:noWrap/>
             <w:vAlign w:val="bottom"/>
@@ -5319,10 +5190,9 @@
         </w:tc>
         <w:tc>
           <w:tcPr>
-            <w:tcW w:w="1086" w:type="dxa"/>
-            <w:shd w:val="clear" w:color="auto" w:fill="auto"/>
-            <w:noWrap/>
-            <w:vAlign w:val="bottom"/>
+            <w:tcW w:w="958" w:type="dxa"/>
+            <w:shd w:val="clear" w:color="auto" w:fill="auto"/>
+            <w:noWrap/>
           </w:tcPr>
           <w:p>
             <w:pPr>
@@ -5346,26 +5216,26 @@
         </w:tc>
         <w:tc>
           <w:tcPr>
-            <w:tcW w:w="1034" w:type="dxa"/>
-            <w:shd w:val="clear" w:color="auto" w:fill="auto"/>
-            <w:noWrap/>
-            <w:vAlign w:val="bottom"/>
-          </w:tcPr>
-          <w:p>
-            <w:pPr>
-              <w:spacing w:line="240" w:lineRule="auto"/>
-              <w:jc w:val="center"/>
-              <w:rPr>
-                <w:rFonts w:cs="Arial"/>
-                <w:color w:val="000000" w:themeColor="text1"/>
-                <w:lang w:eastAsia="ja-JP"/>
-              </w:rPr>
-            </w:pPr>
-          </w:p>
-        </w:tc>
-        <w:tc>
-          <w:tcPr>
-            <w:tcW w:w="919" w:type="dxa"/>
+            <w:tcW w:w="914" w:type="dxa"/>
+            <w:shd w:val="clear" w:color="auto" w:fill="auto"/>
+            <w:noWrap/>
+            <w:vAlign w:val="bottom"/>
+          </w:tcPr>
+          <w:p>
+            <w:pPr>
+              <w:spacing w:line="240" w:lineRule="auto"/>
+              <w:jc w:val="center"/>
+              <w:rPr>
+                <w:rFonts w:cs="Arial"/>
+                <w:color w:val="000000" w:themeColor="text1"/>
+                <w:lang w:eastAsia="ja-JP"/>
+              </w:rPr>
+            </w:pPr>
+          </w:p>
+        </w:tc>
+        <w:tc>
+          <w:tcPr>
+            <w:tcW w:w="816" w:type="dxa"/>
             <w:shd w:val="clear" w:color="auto" w:fill="auto"/>
             <w:noWrap/>
             <w:vAlign w:val="bottom"/>
@@ -5405,25 +5275,7 @@
                 <w:color w:val="000000" w:themeColor="text1"/>
                 <w:lang w:eastAsia="ja-JP"/>
               </w:rPr>
-              <w:t xml:space="preserve">Shirish Maharjan </w:t>
-            </w:r>
-            <w:proofErr w:type="spellStart"/>
-            <w:r>
-              <w:rPr>
-                <w:rFonts w:cs="Arial"/>
-                <w:color w:val="000000" w:themeColor="text1"/>
-                <w:lang w:eastAsia="ja-JP"/>
-              </w:rPr>
-              <w:t>Hieu</w:t>
-            </w:r>
-            <w:proofErr w:type="spellEnd"/>
-            <w:r>
-              <w:rPr>
-                <w:rFonts w:cs="Arial"/>
-                <w:color w:val="000000" w:themeColor="text1"/>
-                <w:lang w:eastAsia="ja-JP"/>
-              </w:rPr>
-              <w:t xml:space="preserve"> Hanh Tran</w:t>
+              <w:t>Shirish Maharjan Hieu Hanh Tran</w:t>
             </w:r>
           </w:p>
         </w:tc>
@@ -5478,8 +5330,6 @@
               </w:rPr>
               <w:t>0</w:t>
             </w:r>
-            <w:bookmarkStart w:id="1" w:name="_GoBack"/>
-            <w:bookmarkEnd w:id="1"/>
           </w:p>
         </w:tc>
       </w:tr>
@@ -5489,7 +5339,7 @@
         </w:trPr>
         <w:tc>
           <w:tcPr>
-            <w:tcW w:w="1149" w:type="dxa"/>
+            <w:tcW w:w="1012" w:type="dxa"/>
             <w:shd w:val="clear" w:color="auto" w:fill="auto"/>
             <w:noWrap/>
           </w:tcPr>
@@ -5514,7 +5364,7 @@
         </w:tc>
         <w:tc>
           <w:tcPr>
-            <w:tcW w:w="818" w:type="dxa"/>
+            <w:tcW w:w="730" w:type="dxa"/>
             <w:shd w:val="clear" w:color="auto" w:fill="auto"/>
             <w:noWrap/>
             <w:vAlign w:val="bottom"/>
@@ -5542,7 +5392,7 @@
         </w:tc>
         <w:tc>
           <w:tcPr>
-            <w:tcW w:w="927" w:type="dxa"/>
+            <w:tcW w:w="823" w:type="dxa"/>
             <w:shd w:val="clear" w:color="auto" w:fill="auto"/>
             <w:noWrap/>
             <w:vAlign w:val="bottom"/>
@@ -5569,10 +5419,9 @@
         </w:tc>
         <w:tc>
           <w:tcPr>
-            <w:tcW w:w="1086" w:type="dxa"/>
-            <w:shd w:val="clear" w:color="auto" w:fill="auto"/>
-            <w:noWrap/>
-            <w:vAlign w:val="bottom"/>
+            <w:tcW w:w="958" w:type="dxa"/>
+            <w:shd w:val="clear" w:color="auto" w:fill="auto"/>
+            <w:noWrap/>
           </w:tcPr>
           <w:p>
             <w:pPr>
@@ -5592,38 +5441,30 @@
               </w:rPr>
               <w:t>Completed</w:t>
             </w:r>
-            <w:r>
-              <w:rPr>
-                <w:rFonts w:cs="Arial"/>
-                <w:color w:val="000000" w:themeColor="text1"/>
-                <w:lang w:eastAsia="ja-JP"/>
-              </w:rPr>
-              <w:t xml:space="preserve"> </w:t>
-            </w:r>
-          </w:p>
-        </w:tc>
-        <w:tc>
-          <w:tcPr>
-            <w:tcW w:w="1034" w:type="dxa"/>
-            <w:shd w:val="clear" w:color="auto" w:fill="auto"/>
-            <w:noWrap/>
-            <w:vAlign w:val="bottom"/>
-          </w:tcPr>
-          <w:p>
-            <w:pPr>
-              <w:spacing w:line="240" w:lineRule="auto"/>
-              <w:jc w:val="center"/>
-              <w:rPr>
-                <w:rFonts w:cs="Arial"/>
-                <w:color w:val="000000" w:themeColor="text1"/>
-                <w:lang w:eastAsia="ja-JP"/>
-              </w:rPr>
-            </w:pPr>
-          </w:p>
-        </w:tc>
-        <w:tc>
-          <w:tcPr>
-            <w:tcW w:w="919" w:type="dxa"/>
+          </w:p>
+        </w:tc>
+        <w:tc>
+          <w:tcPr>
+            <w:tcW w:w="914" w:type="dxa"/>
+            <w:shd w:val="clear" w:color="auto" w:fill="auto"/>
+            <w:noWrap/>
+            <w:vAlign w:val="bottom"/>
+          </w:tcPr>
+          <w:p>
+            <w:pPr>
+              <w:spacing w:line="240" w:lineRule="auto"/>
+              <w:jc w:val="center"/>
+              <w:rPr>
+                <w:rFonts w:cs="Arial"/>
+                <w:color w:val="000000" w:themeColor="text1"/>
+                <w:lang w:eastAsia="ja-JP"/>
+              </w:rPr>
+            </w:pPr>
+          </w:p>
+        </w:tc>
+        <w:tc>
+          <w:tcPr>
+            <w:tcW w:w="816" w:type="dxa"/>
             <w:shd w:val="clear" w:color="auto" w:fill="auto"/>
             <w:noWrap/>
             <w:vAlign w:val="bottom"/>
@@ -5738,7 +5579,7 @@
         </w:trPr>
         <w:tc>
           <w:tcPr>
-            <w:tcW w:w="1149" w:type="dxa"/>
+            <w:tcW w:w="1012" w:type="dxa"/>
             <w:shd w:val="clear" w:color="auto" w:fill="auto"/>
             <w:noWrap/>
           </w:tcPr>
@@ -5756,7 +5597,7 @@
         </w:tc>
         <w:tc>
           <w:tcPr>
-            <w:tcW w:w="818" w:type="dxa"/>
+            <w:tcW w:w="730" w:type="dxa"/>
             <w:shd w:val="clear" w:color="auto" w:fill="auto"/>
             <w:noWrap/>
             <w:vAlign w:val="bottom"/>
@@ -5783,7 +5624,7 @@
         </w:tc>
         <w:tc>
           <w:tcPr>
-            <w:tcW w:w="927" w:type="dxa"/>
+            <w:tcW w:w="823" w:type="dxa"/>
             <w:shd w:val="clear" w:color="auto" w:fill="auto"/>
             <w:noWrap/>
             <w:vAlign w:val="bottom"/>
@@ -5810,10 +5651,9 @@
         </w:tc>
         <w:tc>
           <w:tcPr>
-            <w:tcW w:w="1086" w:type="dxa"/>
-            <w:shd w:val="clear" w:color="auto" w:fill="auto"/>
-            <w:noWrap/>
-            <w:vAlign w:val="bottom"/>
+            <w:tcW w:w="958" w:type="dxa"/>
+            <w:shd w:val="clear" w:color="auto" w:fill="auto"/>
+            <w:noWrap/>
           </w:tcPr>
           <w:p>
             <w:pPr>
@@ -5833,37 +5673,29 @@
               </w:rPr>
               <w:t>Completed</w:t>
             </w:r>
-            <w:r>
-              <w:rPr>
-                <w:rFonts w:cs="Arial"/>
-                <w:color w:val="000000" w:themeColor="text1"/>
-                <w:lang w:eastAsia="ja-JP"/>
-              </w:rPr>
-              <w:t xml:space="preserve"> </w:t>
-            </w:r>
-          </w:p>
-        </w:tc>
-        <w:tc>
-          <w:tcPr>
-            <w:tcW w:w="1034" w:type="dxa"/>
-            <w:shd w:val="clear" w:color="auto" w:fill="auto"/>
-            <w:noWrap/>
-            <w:vAlign w:val="bottom"/>
-          </w:tcPr>
-          <w:p>
-            <w:pPr>
-              <w:spacing w:line="240" w:lineRule="auto"/>
-              <w:rPr>
-                <w:rFonts w:cs="Arial"/>
-                <w:color w:val="000000" w:themeColor="text1"/>
-                <w:lang w:eastAsia="ja-JP"/>
-              </w:rPr>
-            </w:pPr>
-          </w:p>
-        </w:tc>
-        <w:tc>
-          <w:tcPr>
-            <w:tcW w:w="919" w:type="dxa"/>
+          </w:p>
+        </w:tc>
+        <w:tc>
+          <w:tcPr>
+            <w:tcW w:w="914" w:type="dxa"/>
+            <w:shd w:val="clear" w:color="auto" w:fill="auto"/>
+            <w:noWrap/>
+            <w:vAlign w:val="bottom"/>
+          </w:tcPr>
+          <w:p>
+            <w:pPr>
+              <w:spacing w:line="240" w:lineRule="auto"/>
+              <w:rPr>
+                <w:rFonts w:cs="Arial"/>
+                <w:color w:val="000000" w:themeColor="text1"/>
+                <w:lang w:eastAsia="ja-JP"/>
+              </w:rPr>
+            </w:pPr>
+          </w:p>
+        </w:tc>
+        <w:tc>
+          <w:tcPr>
+            <w:tcW w:w="816" w:type="dxa"/>
             <w:shd w:val="clear" w:color="auto" w:fill="auto"/>
             <w:noWrap/>
             <w:vAlign w:val="bottom"/>
@@ -5967,7 +5799,7 @@
         </w:trPr>
         <w:tc>
           <w:tcPr>
-            <w:tcW w:w="1149" w:type="dxa"/>
+            <w:tcW w:w="1012" w:type="dxa"/>
             <w:shd w:val="clear" w:color="auto" w:fill="auto"/>
             <w:noWrap/>
           </w:tcPr>
@@ -5988,7 +5820,7 @@
         </w:tc>
         <w:tc>
           <w:tcPr>
-            <w:tcW w:w="818" w:type="dxa"/>
+            <w:tcW w:w="730" w:type="dxa"/>
             <w:shd w:val="clear" w:color="auto" w:fill="auto"/>
             <w:noWrap/>
             <w:vAlign w:val="bottom"/>
@@ -6015,7 +5847,7 @@
         </w:tc>
         <w:tc>
           <w:tcPr>
-            <w:tcW w:w="927" w:type="dxa"/>
+            <w:tcW w:w="823" w:type="dxa"/>
             <w:shd w:val="clear" w:color="auto" w:fill="auto"/>
             <w:noWrap/>
             <w:vAlign w:val="bottom"/>
@@ -6042,10 +5874,9 @@
         </w:tc>
         <w:tc>
           <w:tcPr>
-            <w:tcW w:w="1086" w:type="dxa"/>
-            <w:shd w:val="clear" w:color="auto" w:fill="auto"/>
-            <w:noWrap/>
-            <w:vAlign w:val="bottom"/>
+            <w:tcW w:w="958" w:type="dxa"/>
+            <w:shd w:val="clear" w:color="auto" w:fill="auto"/>
+            <w:noWrap/>
           </w:tcPr>
           <w:p>
             <w:pPr>
@@ -6065,38 +5896,30 @@
               </w:rPr>
               <w:t>Completed</w:t>
             </w:r>
-            <w:r>
-              <w:rPr>
-                <w:rFonts w:cs="Arial"/>
-                <w:color w:val="000000" w:themeColor="text1"/>
-                <w:lang w:eastAsia="ja-JP"/>
-              </w:rPr>
-              <w:t xml:space="preserve"> </w:t>
-            </w:r>
-          </w:p>
-        </w:tc>
-        <w:tc>
-          <w:tcPr>
-            <w:tcW w:w="1034" w:type="dxa"/>
-            <w:shd w:val="clear" w:color="auto" w:fill="auto"/>
-            <w:noWrap/>
-            <w:vAlign w:val="bottom"/>
-          </w:tcPr>
-          <w:p>
-            <w:pPr>
-              <w:spacing w:line="240" w:lineRule="auto"/>
-              <w:jc w:val="center"/>
-              <w:rPr>
-                <w:rFonts w:cs="Arial"/>
-                <w:color w:val="000000" w:themeColor="text1"/>
-                <w:lang w:eastAsia="ja-JP"/>
-              </w:rPr>
-            </w:pPr>
-          </w:p>
-        </w:tc>
-        <w:tc>
-          <w:tcPr>
-            <w:tcW w:w="919" w:type="dxa"/>
+          </w:p>
+        </w:tc>
+        <w:tc>
+          <w:tcPr>
+            <w:tcW w:w="914" w:type="dxa"/>
+            <w:shd w:val="clear" w:color="auto" w:fill="auto"/>
+            <w:noWrap/>
+            <w:vAlign w:val="bottom"/>
+          </w:tcPr>
+          <w:p>
+            <w:pPr>
+              <w:spacing w:line="240" w:lineRule="auto"/>
+              <w:jc w:val="center"/>
+              <w:rPr>
+                <w:rFonts w:cs="Arial"/>
+                <w:color w:val="000000" w:themeColor="text1"/>
+                <w:lang w:eastAsia="ja-JP"/>
+              </w:rPr>
+            </w:pPr>
+          </w:p>
+        </w:tc>
+        <w:tc>
+          <w:tcPr>
+            <w:tcW w:w="816" w:type="dxa"/>
             <w:shd w:val="clear" w:color="auto" w:fill="auto"/>
             <w:noWrap/>
             <w:vAlign w:val="bottom"/>
@@ -6130,23 +5953,13 @@
                 <w:lang w:eastAsia="ja-JP"/>
               </w:rPr>
             </w:pPr>
-            <w:proofErr w:type="spellStart"/>
-            <w:r>
-              <w:rPr>
-                <w:rFonts w:cs="Arial"/>
-                <w:color w:val="000000" w:themeColor="text1"/>
-                <w:lang w:eastAsia="ja-JP"/>
-              </w:rPr>
-              <w:t>Hieu</w:t>
-            </w:r>
-            <w:proofErr w:type="spellEnd"/>
-            <w:r>
-              <w:rPr>
-                <w:rFonts w:cs="Arial"/>
-                <w:color w:val="000000" w:themeColor="text1"/>
-                <w:lang w:eastAsia="ja-JP"/>
-              </w:rPr>
-              <w:t xml:space="preserve"> Hanh Tran</w:t>
+            <w:r>
+              <w:rPr>
+                <w:rFonts w:cs="Arial"/>
+                <w:color w:val="000000" w:themeColor="text1"/>
+                <w:lang w:eastAsia="ja-JP"/>
+              </w:rPr>
+              <w:t>Hieu Hanh Tran</w:t>
             </w:r>
           </w:p>
           <w:p>
@@ -6230,151 +6043,192 @@
         </w:trPr>
         <w:tc>
           <w:tcPr>
-            <w:tcW w:w="1149" w:type="dxa"/>
-            <w:shd w:val="clear" w:color="auto" w:fill="auto"/>
-            <w:noWrap/>
-          </w:tcPr>
-          <w:p>
-            <w:pPr>
-              <w:jc w:val="center"/>
-            </w:pPr>
-            <w:r>
-              <w:rPr>
-                <w:color w:val="000000" w:themeColor="text1"/>
-              </w:rPr>
-              <w:t xml:space="preserve">Establish Iteration </w:t>
-            </w:r>
-            <w:r>
-              <w:rPr>
-                <w:color w:val="000000" w:themeColor="text1"/>
+            <w:tcW w:w="1012" w:type="dxa"/>
+            <w:shd w:val="clear" w:color="auto" w:fill="auto"/>
+            <w:noWrap/>
+          </w:tcPr>
+          <w:p>
+            <w:pPr>
+              <w:jc w:val="center"/>
+            </w:pPr>
+            <w:r>
+              <w:rPr>
+                <w:color w:val="000000" w:themeColor="text1"/>
+              </w:rPr>
+              <w:t xml:space="preserve">Establish Iteration 2 Assessment </w:t>
+            </w:r>
+          </w:p>
+        </w:tc>
+        <w:tc>
+          <w:tcPr>
+            <w:tcW w:w="730" w:type="dxa"/>
+            <w:shd w:val="clear" w:color="auto" w:fill="auto"/>
+            <w:noWrap/>
+            <w:vAlign w:val="bottom"/>
+          </w:tcPr>
+          <w:p>
+            <w:pPr>
+              <w:spacing w:line="240" w:lineRule="auto"/>
+              <w:jc w:val="center"/>
+              <w:rPr>
+                <w:rFonts w:cs="Arial"/>
+                <w:color w:val="000000" w:themeColor="text1"/>
+                <w:lang w:eastAsia="ja-JP"/>
+              </w:rPr>
+            </w:pPr>
+            <w:r>
+              <w:rPr>
+                <w:rFonts w:cs="Arial"/>
+                <w:color w:val="000000" w:themeColor="text1"/>
+                <w:lang w:eastAsia="ja-JP"/>
+              </w:rPr>
+              <w:t>9</w:t>
+            </w:r>
+          </w:p>
+        </w:tc>
+        <w:tc>
+          <w:tcPr>
+            <w:tcW w:w="823" w:type="dxa"/>
+            <w:shd w:val="clear" w:color="auto" w:fill="auto"/>
+            <w:noWrap/>
+            <w:vAlign w:val="bottom"/>
+          </w:tcPr>
+          <w:p>
+            <w:pPr>
+              <w:spacing w:line="240" w:lineRule="auto"/>
+              <w:jc w:val="center"/>
+              <w:rPr>
+                <w:rFonts w:cs="Arial"/>
+                <w:color w:val="000000" w:themeColor="text1"/>
+                <w:lang w:eastAsia="ja-JP"/>
+              </w:rPr>
+            </w:pPr>
+            <w:r>
+              <w:rPr>
+                <w:rFonts w:cs="Arial"/>
+                <w:color w:val="000000" w:themeColor="text1"/>
+                <w:lang w:eastAsia="ja-JP"/>
+              </w:rPr>
+              <w:t>9</w:t>
+            </w:r>
+          </w:p>
+        </w:tc>
+        <w:tc>
+          <w:tcPr>
+            <w:tcW w:w="958" w:type="dxa"/>
+            <w:shd w:val="clear" w:color="auto" w:fill="auto"/>
+            <w:noWrap/>
+          </w:tcPr>
+          <w:p>
+            <w:pPr>
+              <w:spacing w:line="240" w:lineRule="auto"/>
+              <w:jc w:val="center"/>
+              <w:rPr>
+                <w:rFonts w:cs="Arial"/>
+                <w:color w:val="000000" w:themeColor="text1"/>
+                <w:lang w:eastAsia="ja-JP"/>
+              </w:rPr>
+            </w:pPr>
+            <w:r>
+              <w:rPr>
+                <w:rFonts w:cs="Arial"/>
+                <w:color w:val="000000" w:themeColor="text1"/>
+                <w:lang w:eastAsia="ja-JP"/>
+              </w:rPr>
+              <w:t>Completed</w:t>
+            </w:r>
+          </w:p>
+        </w:tc>
+        <w:tc>
+          <w:tcPr>
+            <w:tcW w:w="914" w:type="dxa"/>
+            <w:shd w:val="clear" w:color="auto" w:fill="auto"/>
+            <w:noWrap/>
+            <w:vAlign w:val="bottom"/>
+          </w:tcPr>
+          <w:p>
+            <w:pPr>
+              <w:spacing w:line="240" w:lineRule="auto"/>
+              <w:jc w:val="center"/>
+              <w:rPr>
+                <w:rFonts w:cs="Arial"/>
+                <w:color w:val="000000" w:themeColor="text1"/>
+                <w:lang w:eastAsia="ja-JP"/>
+              </w:rPr>
+            </w:pPr>
+          </w:p>
+        </w:tc>
+        <w:tc>
+          <w:tcPr>
+            <w:tcW w:w="816" w:type="dxa"/>
+            <w:shd w:val="clear" w:color="auto" w:fill="auto"/>
+            <w:noWrap/>
+            <w:vAlign w:val="bottom"/>
+          </w:tcPr>
+          <w:p>
+            <w:pPr>
+              <w:spacing w:line="240" w:lineRule="auto"/>
+              <w:jc w:val="center"/>
+              <w:rPr>
+                <w:rFonts w:cs="Arial"/>
+                <w:color w:val="000000" w:themeColor="text1"/>
+                <w:lang w:eastAsia="ja-JP"/>
+              </w:rPr>
+            </w:pPr>
+          </w:p>
+        </w:tc>
+        <w:tc>
+          <w:tcPr>
+            <w:tcW w:w="0" w:type="auto"/>
+            <w:shd w:val="clear" w:color="auto" w:fill="auto"/>
+            <w:noWrap/>
+            <w:vAlign w:val="bottom"/>
+          </w:tcPr>
+          <w:p>
+            <w:pPr>
+              <w:spacing w:line="240" w:lineRule="auto"/>
+              <w:jc w:val="center"/>
+              <w:rPr>
+                <w:rFonts w:cs="Arial"/>
+                <w:color w:val="000000" w:themeColor="text1"/>
+                <w:lang w:eastAsia="ja-JP"/>
+              </w:rPr>
+            </w:pPr>
+            <w:r>
+              <w:rPr>
+                <w:rFonts w:cs="Arial"/>
+                <w:color w:val="000000" w:themeColor="text1"/>
+                <w:lang w:eastAsia="ja-JP"/>
+              </w:rPr>
+              <w:t>Shirish Maharjan</w:t>
+            </w:r>
+          </w:p>
+        </w:tc>
+        <w:tc>
+          <w:tcPr>
+            <w:tcW w:w="0" w:type="auto"/>
+            <w:shd w:val="clear" w:color="auto" w:fill="auto"/>
+            <w:noWrap/>
+            <w:vAlign w:val="bottom"/>
+          </w:tcPr>
+          <w:p>
+            <w:pPr>
+              <w:spacing w:line="240" w:lineRule="auto"/>
+              <w:jc w:val="center"/>
+              <w:rPr>
+                <w:rFonts w:cs="Arial"/>
+                <w:color w:val="000000" w:themeColor="text1"/>
+                <w:lang w:eastAsia="ja-JP"/>
+              </w:rPr>
+            </w:pPr>
+            <w:r>
+              <w:rPr>
+                <w:rFonts w:cs="Arial"/>
+                <w:color w:val="000000" w:themeColor="text1"/>
+                <w:lang w:eastAsia="ja-JP"/>
               </w:rPr>
               <w:t>2</w:t>
             </w:r>
-            <w:r>
-              <w:rPr>
-                <w:color w:val="000000" w:themeColor="text1"/>
-              </w:rPr>
-              <w:t xml:space="preserve"> Assessment </w:t>
-            </w:r>
-          </w:p>
-        </w:tc>
-        <w:tc>
-          <w:tcPr>
-            <w:tcW w:w="818" w:type="dxa"/>
-            <w:shd w:val="clear" w:color="auto" w:fill="auto"/>
-            <w:noWrap/>
-            <w:vAlign w:val="bottom"/>
-          </w:tcPr>
-          <w:p>
-            <w:pPr>
-              <w:spacing w:line="240" w:lineRule="auto"/>
-              <w:jc w:val="center"/>
-              <w:rPr>
-                <w:rFonts w:cs="Arial"/>
-                <w:color w:val="000000" w:themeColor="text1"/>
-                <w:lang w:eastAsia="ja-JP"/>
-              </w:rPr>
-            </w:pPr>
-            <w:r>
-              <w:rPr>
-                <w:rFonts w:cs="Arial"/>
-                <w:color w:val="000000" w:themeColor="text1"/>
-                <w:lang w:eastAsia="ja-JP"/>
-              </w:rPr>
-              <w:t>9</w:t>
-            </w:r>
-          </w:p>
-        </w:tc>
-        <w:tc>
-          <w:tcPr>
-            <w:tcW w:w="927" w:type="dxa"/>
-            <w:shd w:val="clear" w:color="auto" w:fill="auto"/>
-            <w:noWrap/>
-            <w:vAlign w:val="bottom"/>
-          </w:tcPr>
-          <w:p>
-            <w:pPr>
-              <w:spacing w:line="240" w:lineRule="auto"/>
-              <w:jc w:val="center"/>
-              <w:rPr>
-                <w:rFonts w:cs="Arial"/>
-                <w:color w:val="000000" w:themeColor="text1"/>
-                <w:lang w:eastAsia="ja-JP"/>
-              </w:rPr>
-            </w:pPr>
-            <w:r>
-              <w:rPr>
-                <w:rFonts w:cs="Arial"/>
-                <w:color w:val="000000" w:themeColor="text1"/>
-                <w:lang w:eastAsia="ja-JP"/>
-              </w:rPr>
-              <w:t>9</w:t>
-            </w:r>
-          </w:p>
-        </w:tc>
-        <w:tc>
-          <w:tcPr>
-            <w:tcW w:w="1086" w:type="dxa"/>
-            <w:shd w:val="clear" w:color="auto" w:fill="auto"/>
-            <w:noWrap/>
-            <w:vAlign w:val="bottom"/>
-          </w:tcPr>
-          <w:p>
-            <w:pPr>
-              <w:spacing w:line="240" w:lineRule="auto"/>
-              <w:jc w:val="center"/>
-              <w:rPr>
-                <w:rFonts w:cs="Arial"/>
-                <w:color w:val="000000" w:themeColor="text1"/>
-                <w:lang w:eastAsia="ja-JP"/>
-              </w:rPr>
-            </w:pPr>
-            <w:r>
-              <w:rPr>
-                <w:rFonts w:cs="Arial"/>
-                <w:color w:val="000000" w:themeColor="text1"/>
-                <w:lang w:eastAsia="ja-JP"/>
-              </w:rPr>
-              <w:t>Completed</w:t>
-            </w:r>
-          </w:p>
-        </w:tc>
-        <w:tc>
-          <w:tcPr>
-            <w:tcW w:w="1034" w:type="dxa"/>
-            <w:shd w:val="clear" w:color="auto" w:fill="auto"/>
-            <w:noWrap/>
-            <w:vAlign w:val="bottom"/>
-          </w:tcPr>
-          <w:p>
-            <w:pPr>
-              <w:spacing w:line="240" w:lineRule="auto"/>
-              <w:jc w:val="center"/>
-              <w:rPr>
-                <w:rFonts w:cs="Arial"/>
-                <w:color w:val="000000" w:themeColor="text1"/>
-                <w:lang w:eastAsia="ja-JP"/>
-              </w:rPr>
-            </w:pPr>
-          </w:p>
-        </w:tc>
-        <w:tc>
-          <w:tcPr>
-            <w:tcW w:w="919" w:type="dxa"/>
-            <w:shd w:val="clear" w:color="auto" w:fill="auto"/>
-            <w:noWrap/>
-            <w:vAlign w:val="bottom"/>
-          </w:tcPr>
-          <w:p>
-            <w:pPr>
-              <w:spacing w:line="240" w:lineRule="auto"/>
-              <w:jc w:val="center"/>
-              <w:rPr>
-                <w:rFonts w:cs="Arial"/>
-                <w:color w:val="000000" w:themeColor="text1"/>
-                <w:lang w:eastAsia="ja-JP"/>
-              </w:rPr>
-            </w:pPr>
           </w:p>
         </w:tc>
         <w:tc>
@@ -6400,65 +6254,12 @@
                 <w:color w:val="000000" w:themeColor="text1"/>
                 <w:lang w:eastAsia="ja-JP"/>
               </w:rPr>
-              <w:t>Shirish Maharjan</w:t>
-            </w:r>
-          </w:p>
-        </w:tc>
-        <w:tc>
-          <w:tcPr>
-            <w:tcW w:w="0" w:type="auto"/>
-            <w:shd w:val="clear" w:color="auto" w:fill="auto"/>
-            <w:noWrap/>
-            <w:vAlign w:val="bottom"/>
-          </w:tcPr>
-          <w:p>
-            <w:pPr>
-              <w:spacing w:line="240" w:lineRule="auto"/>
-              <w:jc w:val="center"/>
-              <w:rPr>
-                <w:rFonts w:cs="Arial"/>
-                <w:color w:val="000000" w:themeColor="text1"/>
-                <w:lang w:eastAsia="ja-JP"/>
-              </w:rPr>
-            </w:pPr>
-            <w:r>
-              <w:rPr>
-                <w:rFonts w:cs="Arial"/>
-                <w:color w:val="000000" w:themeColor="text1"/>
-                <w:lang w:eastAsia="ja-JP"/>
-              </w:rPr>
-              <w:t>2</w:t>
-            </w:r>
-          </w:p>
-        </w:tc>
-        <w:tc>
-          <w:tcPr>
-            <w:tcW w:w="0" w:type="auto"/>
-            <w:shd w:val="clear" w:color="auto" w:fill="auto"/>
-            <w:noWrap/>
-            <w:vAlign w:val="bottom"/>
-          </w:tcPr>
-          <w:p>
-            <w:pPr>
-              <w:spacing w:line="240" w:lineRule="auto"/>
-              <w:jc w:val="center"/>
-              <w:rPr>
-                <w:rFonts w:cs="Arial"/>
-                <w:color w:val="000000" w:themeColor="text1"/>
-                <w:lang w:eastAsia="ja-JP"/>
-              </w:rPr>
-            </w:pPr>
-            <w:r>
-              <w:rPr>
-                <w:rFonts w:cs="Arial"/>
-                <w:color w:val="000000" w:themeColor="text1"/>
-                <w:lang w:eastAsia="ja-JP"/>
-              </w:rPr>
               <w:t>1</w:t>
             </w:r>
           </w:p>
         </w:tc>
       </w:tr>
+      <w:bookmarkEnd w:id="1"/>
     </w:tbl>
     <w:p>
       <w:pPr>
@@ -6879,21 +6680,7 @@
               <w:rPr>
                 <w:iCs/>
               </w:rPr>
-              <w:t xml:space="preserve">Shirish Maharjan, </w:t>
-            </w:r>
-            <w:proofErr w:type="spellStart"/>
-            <w:r>
-              <w:rPr>
-                <w:iCs/>
-              </w:rPr>
-              <w:t>Hieu</w:t>
-            </w:r>
-            <w:proofErr w:type="spellEnd"/>
-            <w:r>
-              <w:rPr>
-                <w:iCs/>
-              </w:rPr>
-              <w:t xml:space="preserve"> Hanh Tran, Arik Maharjan</w:t>
+              <w:t>Shirish Maharjan, Hieu Hanh Tran, Arik Maharjan</w:t>
             </w:r>
           </w:p>
         </w:tc>

</xml_diff>